<commit_message>
Final Draft of the Eval
</commit_message>
<xml_diff>
--- a/Eval/Project 3 Evaluation.docx
+++ b/Eval/Project 3 Evaluation.docx
@@ -90,6 +90,7 @@
       <w:r>
         <w:t xml:space="preserve">Casteel &amp; </w:t>
       </w:r>
+      <w:proofErr w:type="gramStart"/>
       <w:r>
         <w:t xml:space="preserve">Jeremy </w:t>
       </w:r>
@@ -97,7 +98,11 @@
         <w:t xml:space="preserve"> </w:t>
       </w:r>
       <w:r>
-        <w:t>Bost &amp; Daniel Toney</w:t>
+        <w:t>Bost</w:t>
+      </w:r>
+      <w:proofErr w:type="gramEnd"/>
+      <w:r>
+        <w:t xml:space="preserve"> &amp; Daniel Toney</w:t>
       </w:r>
     </w:p>
     <w:p>
@@ -115,6 +120,11 @@
       <w:r>
         <w:t xml:space="preserve"> </w:t>
       </w:r>
+      <w:r>
+        <w:t>100</w:t>
+      </w:r>
+      <w:bookmarkStart w:id="0" w:name="_GoBack"/>
+      <w:bookmarkEnd w:id="0"/>
       <w:r>
         <w:t>/100</w:t>
       </w:r>
@@ -497,7 +507,15 @@
               <w:t>Pros: Enemies having free reign</w:t>
             </w:r>
             <w:r>
-              <w:t xml:space="preserve"> of the board, the “stars wars ish” themes, and the menu transitions are unique. </w:t>
+              <w:t xml:space="preserve"> of the board, the “stars wars </w:t>
+            </w:r>
+            <w:proofErr w:type="spellStart"/>
+            <w:r>
+              <w:t>ish</w:t>
+            </w:r>
+            <w:proofErr w:type="spellEnd"/>
+            <w:r>
+              <w:t xml:space="preserve">” themes, and the menu transitions are unique. </w:t>
             </w:r>
           </w:p>
           <w:p>
@@ -993,8 +1011,21 @@
             <w:r>
               <w:t xml:space="preserve">Pros: </w:t>
             </w:r>
-            <w:bookmarkStart w:id="0" w:name="_GoBack"/>
-            <w:bookmarkEnd w:id="0"/>
+            <w:r>
+              <w:t>The pathfinding algorithm works well and add</w:t>
+            </w:r>
+            <w:r>
+              <w:t>s</w:t>
+            </w:r>
+            <w:r>
+              <w:t xml:space="preserve"> to the strategy aspect of the game. </w:t>
+            </w:r>
+            <w:r>
+              <w:t xml:space="preserve">The flow from level to level feels like it has a natural increase in difficulty. </w:t>
+            </w:r>
+            <w:r>
+              <w:t xml:space="preserve">Our rules are explained well in the menus but they also have a natural feel to them. </w:t>
+            </w:r>
           </w:p>
           <w:p>
             <w:pPr>
@@ -1005,6 +1036,15 @@
             </w:pPr>
             <w:r>
               <w:t>Cons:</w:t>
+            </w:r>
+            <w:r>
+              <w:t xml:space="preserve"> It doesn’t feel </w:t>
+            </w:r>
+            <w:r>
+              <w:t xml:space="preserve">quite </w:t>
+            </w:r>
+            <w:r>
+              <w:t xml:space="preserve">complete due to the lack of levels and time constraint to 3 minutes. </w:t>
             </w:r>
           </w:p>
         </w:tc>
@@ -1031,6 +1071,7 @@
               </w:tabs>
             </w:pPr>
             <w:r>
+              <w:lastRenderedPageBreak/>
               <w:t>Report</w:t>
             </w:r>
           </w:p>
@@ -1114,11 +1155,21 @@
               <w:cnfStyle w:val="000000000000" w:firstRow="0" w:lastRow="0" w:firstColumn="0" w:lastColumn="0" w:oddVBand="0" w:evenVBand="0" w:oddHBand="0" w:evenHBand="0" w:firstRowFirstColumn="0" w:firstRowLastColumn="0" w:lastRowFirstColumn="0" w:lastRowLastColumn="0"/>
             </w:pPr>
             <w:r>
-              <w:t xml:space="preserve">We were going to add 2 new tower types and 2 new enemies types but we decided to only add 1 new one of each because we </w:t>
-            </w:r>
-            <w:r>
-              <w:lastRenderedPageBreak/>
-              <w:t xml:space="preserve">wanted to spend more time on juicing and improving other aspects such as A.I. </w:t>
+              <w:t xml:space="preserve">We were going to add 2 new tower types and 2 new </w:t>
+            </w:r>
+            <w:proofErr w:type="gramStart"/>
+            <w:r>
+              <w:t>enemies</w:t>
+            </w:r>
+            <w:proofErr w:type="gramEnd"/>
+            <w:r>
+              <w:t xml:space="preserve"> types but we decided to only add 1 new one of each because we wanted to spend more time on juicing and improving other aspects such as A.I.</w:t>
+            </w:r>
+            <w:r>
+              <w:t xml:space="preserve"> game balance and level flow. </w:t>
+            </w:r>
+            <w:r>
+              <w:t xml:space="preserve"> </w:t>
             </w:r>
           </w:p>
         </w:tc>

</xml_diff>

<commit_message>
more tweaks I think this is complete-ish
</commit_message>
<xml_diff>
--- a/Eval/Project 3 Evaluation.docx
+++ b/Eval/Project 3 Evaluation.docx
@@ -1,6 +1,6 @@
 
 <file path=word/document.xml><?xml version="1.0" encoding="utf-8"?>
-<w:document xmlns:wpc="http://schemas.microsoft.com/office/word/2010/wordprocessingCanvas" xmlns:cx="http://schemas.microsoft.com/office/drawing/2014/chartex" xmlns:cx1="http://schemas.microsoft.com/office/drawing/2015/9/8/chartex" xmlns:mc="http://schemas.openxmlformats.org/markup-compatibility/2006" xmlns:o="urn:schemas-microsoft-com:office:office" xmlns:r="http://schemas.openxmlformats.org/officeDocument/2006/relationships" xmlns:m="http://schemas.openxmlformats.org/officeDocument/2006/math" xmlns:v="urn:schemas-microsoft-com:vml" xmlns:wp14="http://schemas.microsoft.com/office/word/2010/wordprocessingDrawing" xmlns:wp="http://schemas.openxmlformats.org/drawingml/2006/wordprocessingDrawing" xmlns:w10="urn:schemas-microsoft-com:office:word" xmlns:w="http://schemas.openxmlformats.org/wordprocessingml/2006/main" xmlns:w14="http://schemas.microsoft.com/office/word/2010/wordml" xmlns:w15="http://schemas.microsoft.com/office/word/2012/wordml" xmlns:w16se="http://schemas.microsoft.com/office/word/2015/wordml/symex" xmlns:wpg="http://schemas.microsoft.com/office/word/2010/wordprocessingGroup" xmlns:wpi="http://schemas.microsoft.com/office/word/2010/wordprocessingInk" xmlns:wne="http://schemas.microsoft.com/office/word/2006/wordml" xmlns:wps="http://schemas.microsoft.com/office/word/2010/wordprocessingShape" mc:Ignorable="w14 w15 w16se wp14">
+<w:document xmlns:wpc="http://schemas.microsoft.com/office/word/2010/wordprocessingCanvas" xmlns:cx="http://schemas.microsoft.com/office/drawing/2014/chartex" xmlns:cx1="http://schemas.microsoft.com/office/drawing/2015/9/8/chartex" xmlns:cx2="http://schemas.microsoft.com/office/drawing/2015/10/21/chartex" xmlns:cx3="http://schemas.microsoft.com/office/drawing/2016/5/9/chartex" xmlns:cx4="http://schemas.microsoft.com/office/drawing/2016/5/10/chartex" xmlns:cx5="http://schemas.microsoft.com/office/drawing/2016/5/11/chartex" xmlns:mc="http://schemas.openxmlformats.org/markup-compatibility/2006" xmlns:o="urn:schemas-microsoft-com:office:office" xmlns:r="http://schemas.openxmlformats.org/officeDocument/2006/relationships" xmlns:m="http://schemas.openxmlformats.org/officeDocument/2006/math" xmlns:v="urn:schemas-microsoft-com:vml" xmlns:wp14="http://schemas.microsoft.com/office/word/2010/wordprocessingDrawing" xmlns:wp="http://schemas.openxmlformats.org/drawingml/2006/wordprocessingDrawing" xmlns:w10="urn:schemas-microsoft-com:office:word" xmlns:w="http://schemas.openxmlformats.org/wordprocessingml/2006/main" xmlns:w14="http://schemas.microsoft.com/office/word/2010/wordml" xmlns:w15="http://schemas.microsoft.com/office/word/2012/wordml" xmlns:w16se="http://schemas.microsoft.com/office/word/2015/wordml/symex" xmlns:wpg="http://schemas.microsoft.com/office/word/2010/wordprocessingGroup" xmlns:wpi="http://schemas.microsoft.com/office/word/2010/wordprocessingInk" xmlns:wne="http://schemas.microsoft.com/office/word/2006/wordml" xmlns:wps="http://schemas.microsoft.com/office/word/2010/wordprocessingShape" mc:Ignorable="w14 w15 w16se wp14">
   <w:body>
     <w:p>
       <w:pPr>
@@ -88,21 +88,13 @@
         <w:t xml:space="preserve"> </w:t>
       </w:r>
       <w:r>
-        <w:t xml:space="preserve">Casteel &amp; </w:t>
-      </w:r>
-      <w:proofErr w:type="gramStart"/>
-      <w:r>
-        <w:t xml:space="preserve">Jeremy </w:t>
+        <w:t xml:space="preserve">Casteel &amp; Jeremy </w:t>
       </w:r>
       <w:r>
         <w:t xml:space="preserve"> </w:t>
       </w:r>
       <w:r>
-        <w:t>Bost</w:t>
-      </w:r>
-      <w:proofErr w:type="gramEnd"/>
-      <w:r>
-        <w:t xml:space="preserve"> &amp; Daniel Toney</w:t>
+        <w:t>Bost &amp; Daniel Toney</w:t>
       </w:r>
     </w:p>
     <w:p>
@@ -123,8 +115,6 @@
       <w:r>
         <w:t>100</w:t>
       </w:r>
-      <w:bookmarkStart w:id="0" w:name="_GoBack"/>
-      <w:bookmarkEnd w:id="0"/>
       <w:r>
         <w:t>/100</w:t>
       </w:r>
@@ -370,7 +360,15 @@
               <w:cnfStyle w:val="000000100000" w:firstRow="0" w:lastRow="0" w:firstColumn="0" w:lastColumn="0" w:oddVBand="0" w:evenVBand="0" w:oddHBand="1" w:evenHBand="0" w:firstRowFirstColumn="0" w:firstRowLastColumn="0" w:lastRowFirstColumn="0" w:lastRowLastColumn="0"/>
             </w:pPr>
             <w:r>
-              <w:t xml:space="preserve">Cons: Enemy death graphics seem a little out of place and the death sound is a little weak.  </w:t>
+              <w:t xml:space="preserve">Cons: Enemy death </w:t>
+            </w:r>
+            <w:r>
+              <w:t>particles</w:t>
+            </w:r>
+            <w:bookmarkStart w:id="0" w:name="_GoBack"/>
+            <w:bookmarkEnd w:id="0"/>
+            <w:r>
+              <w:t xml:space="preserve"> seem a little out of place and the death sound is a little weak.  </w:t>
             </w:r>
           </w:p>
         </w:tc>
@@ -507,15 +505,7 @@
               <w:t>Pros: Enemies having free reign</w:t>
             </w:r>
             <w:r>
-              <w:t xml:space="preserve"> of the board, the “stars wars </w:t>
-            </w:r>
-            <w:proofErr w:type="spellStart"/>
-            <w:r>
-              <w:t>ish</w:t>
-            </w:r>
-            <w:proofErr w:type="spellEnd"/>
-            <w:r>
-              <w:t xml:space="preserve">” themes, and the menu transitions are unique. </w:t>
+              <w:t xml:space="preserve"> of the board, the “stars wars ish” themes, and the menu transitions are unique. </w:t>
             </w:r>
           </w:p>
           <w:p>
@@ -1155,15 +1145,7 @@
               <w:cnfStyle w:val="000000000000" w:firstRow="0" w:lastRow="0" w:firstColumn="0" w:lastColumn="0" w:oddVBand="0" w:evenVBand="0" w:oddHBand="0" w:evenHBand="0" w:firstRowFirstColumn="0" w:firstRowLastColumn="0" w:lastRowFirstColumn="0" w:lastRowLastColumn="0"/>
             </w:pPr>
             <w:r>
-              <w:t xml:space="preserve">We were going to add 2 new tower types and 2 new </w:t>
-            </w:r>
-            <w:proofErr w:type="gramStart"/>
-            <w:r>
-              <w:t>enemies</w:t>
-            </w:r>
-            <w:proofErr w:type="gramEnd"/>
-            <w:r>
-              <w:t xml:space="preserve"> types but we decided to only add 1 new one of each because we wanted to spend more time on juicing and improving other aspects such as A.I.</w:t>
+              <w:t>We were going to add 2 new tower types and 2 new enemies types but we decided to only add 1 new one of each because we wanted to spend more time on juicing and improving other aspects such as A.I.</w:t>
             </w:r>
             <w:r>
               <w:t xml:space="preserve"> game balance and level flow. </w:t>
@@ -1209,7 +1191,7 @@
       </w:pPr>
     </w:pPrDefault>
   </w:docDefaults>
-  <w:latentStyles w:defLockedState="0" w:defUIPriority="99" w:defSemiHidden="0" w:defUnhideWhenUsed="0" w:defQFormat="0" w:count="371">
+  <w:latentStyles w:defLockedState="0" w:defUIPriority="99" w:defSemiHidden="0" w:defUnhideWhenUsed="0" w:defQFormat="0" w:count="374">
     <w:lsdException w:name="Normal" w:uiPriority="0" w:qFormat="1"/>
     <w:lsdException w:name="heading 1" w:uiPriority="9" w:qFormat="1"/>
     <w:lsdException w:name="heading 2" w:semiHidden="1" w:uiPriority="9" w:unhideWhenUsed="1" w:qFormat="1"/>
@@ -1315,7 +1297,6 @@
     <w:lsdException w:name="HTML Sample" w:semiHidden="1" w:unhideWhenUsed="1"/>
     <w:lsdException w:name="HTML Typewriter" w:semiHidden="1" w:unhideWhenUsed="1"/>
     <w:lsdException w:name="HTML Variable" w:semiHidden="1" w:unhideWhenUsed="1"/>
-    <w:lsdException w:name="Normal Table" w:semiHidden="1" w:unhideWhenUsed="1"/>
     <w:lsdException w:name="annotation subject" w:semiHidden="1" w:unhideWhenUsed="1"/>
     <w:lsdException w:name="No List" w:semiHidden="1" w:unhideWhenUsed="1"/>
     <w:lsdException w:name="Outline List 1" w:semiHidden="1" w:unhideWhenUsed="1"/>
@@ -1360,7 +1341,6 @@
     <w:lsdException w:name="Table Professional" w:semiHidden="1" w:unhideWhenUsed="1"/>
     <w:lsdException w:name="Table Subtle 1" w:semiHidden="1" w:unhideWhenUsed="1"/>
     <w:lsdException w:name="Table Subtle 2" w:semiHidden="1" w:unhideWhenUsed="1"/>
-    <w:lsdException w:name="Table Web 1" w:semiHidden="1" w:unhideWhenUsed="1"/>
     <w:lsdException w:name="Table Web 2" w:semiHidden="1" w:unhideWhenUsed="1"/>
     <w:lsdException w:name="Table Web 3" w:semiHidden="1" w:unhideWhenUsed="1"/>
     <w:lsdException w:name="Balloon Text" w:semiHidden="1" w:unhideWhenUsed="1"/>
@@ -1581,6 +1561,9 @@
     <w:lsdException w:name="List Table 5 Dark Accent 6" w:uiPriority="50"/>
     <w:lsdException w:name="List Table 6 Colorful Accent 6" w:uiPriority="51"/>
     <w:lsdException w:name="List Table 7 Colorful Accent 6" w:uiPriority="52"/>
+    <w:lsdException w:name="Mention" w:semiHidden="1" w:unhideWhenUsed="1"/>
+    <w:lsdException w:name="Smart Hyperlink" w:semiHidden="1" w:unhideWhenUsed="1"/>
+    <w:lsdException w:name="Hashtag" w:semiHidden="1" w:unhideWhenUsed="1"/>
   </w:latentStyles>
   <w:style w:type="paragraph" w:default="1" w:styleId="Normal">
     <w:name w:val="Normal"/>

</xml_diff>